<commit_message>
Requirements and steps to execute added
</commit_message>
<xml_diff>
--- a/Distributed Systems Lab Exp Execution Procedure (1).docx
+++ b/Distributed Systems Lab Exp Execution Procedure (1).docx
@@ -348,8 +348,6 @@
       <w:r>
         <w:t xml:space="preserve"> localhost</w:t>
       </w:r>
-      <w:bookmarkStart w:id="0" w:name="_GoBack"/>
-      <w:bookmarkEnd w:id="0"/>
     </w:p>
     <w:p>
       <w:pPr>
@@ -1219,7 +1217,7 @@
         <w:spacing w:after="0" w:line="240" w:lineRule="auto"/>
       </w:pPr>
       <w:r>
-        <w:t>2) `</w:t>
+        <w:t>2) “</w:t>
       </w:r>
       <w:proofErr w:type="spellStart"/>
       <w:r>
@@ -1227,6 +1225,52 @@
       </w:r>
       <w:proofErr w:type="spellEnd"/>
       <w:r>
+        <w:t xml:space="preserve"> install”</w:t>
+      </w:r>
+    </w:p>
+    <w:p>
+      <w:pPr>
+        <w:spacing w:after="0" w:line="240" w:lineRule="auto"/>
+      </w:pPr>
+      <w:r>
+        <w:t>3) “cd server”</w:t>
+      </w:r>
+    </w:p>
+    <w:p>
+      <w:pPr>
+        <w:spacing w:after="0" w:line="240" w:lineRule="auto"/>
+      </w:pPr>
+      <w:r>
+        <w:t>4</w:t>
+      </w:r>
+      <w:r>
+        <w:t>) “</w:t>
+      </w:r>
+      <w:proofErr w:type="spellStart"/>
+      <w:r>
+        <w:t>npm</w:t>
+      </w:r>
+      <w:proofErr w:type="spellEnd"/>
+      <w:r>
+        <w:t xml:space="preserve"> install”</w:t>
+      </w:r>
+    </w:p>
+    <w:p>
+      <w:pPr>
+        <w:spacing w:after="0" w:line="240" w:lineRule="auto"/>
+      </w:pPr>
+      <w:r>
+        <w:t>5</w:t>
+      </w:r>
+      <w:r>
+        <w:t>) `</w:t>
+      </w:r>
+      <w:proofErr w:type="spellStart"/>
+      <w:r>
+        <w:t>npm</w:t>
+      </w:r>
+      <w:proofErr w:type="spellEnd"/>
+      <w:r>
         <w:t xml:space="preserve"> install </w:t>
       </w:r>
       <w:proofErr w:type="spellStart"/>
@@ -1243,7 +1287,10 @@
         <w:spacing w:after="0" w:line="240" w:lineRule="auto"/>
       </w:pPr>
       <w:r>
-        <w:t>3) `</w:t>
+        <w:t>6</w:t>
+      </w:r>
+      <w:r>
+        <w:t>) `</w:t>
       </w:r>
       <w:proofErr w:type="spellStart"/>
       <w:r>
@@ -1259,15 +1306,21 @@
         <w:spacing w:after="0" w:line="240" w:lineRule="auto"/>
       </w:pPr>
       <w:r>
-        <w:t xml:space="preserve">4) open another terminal </w:t>
-      </w:r>
-    </w:p>
-    <w:p>
-      <w:pPr>
-        <w:spacing w:after="0" w:line="240" w:lineRule="auto"/>
-      </w:pPr>
-      <w:r>
-        <w:t>5) `</w:t>
+        <w:t>7</w:t>
+      </w:r>
+      <w:r>
+        <w:t xml:space="preserve">) open another terminal </w:t>
+      </w:r>
+    </w:p>
+    <w:p>
+      <w:pPr>
+        <w:spacing w:after="0" w:line="240" w:lineRule="auto"/>
+      </w:pPr>
+      <w:r>
+        <w:t>8</w:t>
+      </w:r>
+      <w:r>
+        <w:t>) `</w:t>
       </w:r>
       <w:proofErr w:type="spellStart"/>
       <w:r>
@@ -1283,16 +1336,24 @@
         <w:spacing w:after="0" w:line="240" w:lineRule="auto"/>
       </w:pPr>
       <w:r>
-        <w:t>6)open any browser</w:t>
-      </w:r>
-    </w:p>
-    <w:p>
-      <w:pPr>
-        <w:spacing w:after="0" w:line="240" w:lineRule="auto"/>
-      </w:pPr>
-      <w:r>
-        <w:t xml:space="preserve">7) </w:t>
-      </w:r>
+        <w:t>9</w:t>
+      </w:r>
+      <w:r>
+        <w:t>)open any browser</w:t>
+      </w:r>
+    </w:p>
+    <w:p>
+      <w:pPr>
+        <w:spacing w:after="0" w:line="240" w:lineRule="auto"/>
+      </w:pPr>
+      <w:r>
+        <w:t>10</w:t>
+      </w:r>
+      <w:r>
+        <w:t xml:space="preserve">) </w:t>
+      </w:r>
+      <w:bookmarkStart w:id="0" w:name="_GoBack"/>
+      <w:bookmarkEnd w:id="0"/>
     </w:p>
     <w:p>
       <w:pPr>

</xml_diff>